<commit_message>
new project -Clean Architecture
</commit_message>
<xml_diff>
--- a/גן חיות.docx
+++ b/גן חיות.docx
@@ -14,13 +14,54 @@
       </w:pPr>
       <w:r>
         <w:rPr>
-          <w:rFonts w:cs="Arial"/>
+          <w:rFonts w:cs="Arial" w:hint="cs"/>
           <w:sz w:val="72"/>
           <w:szCs w:val="72"/>
           <w:rtl/>
         </w:rPr>
         <w:t>גן חיות</w:t>
       </w:r>
+    </w:p>
+    <w:p>
+      <w:pPr>
+        <w:rPr>
+          <w:rFonts w:cs="Arial"/>
+          <w:sz w:val="32"/>
+          <w:szCs w:val="32"/>
+          <w:rtl/>
+        </w:rPr>
+      </w:pPr>
+      <w:r>
+        <w:rPr>
+          <w:rFonts w:ascii="Arial" w:hAnsi="Arial" w:cs="Arial"/>
+          <w:color w:val="000000"/>
+          <w:sz w:val="32"/>
+          <w:szCs w:val="32"/>
+          <w:shd w:val="clear" w:color="auto" w:fill="FFFFFF"/>
+          <w:rtl/>
+        </w:rPr>
+        <w:t>מערכת ניהול גן חיות היא מערכת המיועדת לנהל את כל ההיבטים של גן החיות, כולל ניהול חיות, מבקרים, מופעים, כרטיסים ועובדים. המערכת מספקת ממשק נוח לניהול המידע ולטיפול בפעילויות השוטפות של גן החיות</w:t>
+      </w:r>
+      <w:r>
+        <w:rPr>
+          <w:rFonts w:ascii="Arial" w:hAnsi="Arial" w:cs="Arial"/>
+          <w:color w:val="000000"/>
+          <w:sz w:val="32"/>
+          <w:szCs w:val="32"/>
+          <w:shd w:val="clear" w:color="auto" w:fill="FFFFFF"/>
+        </w:rPr>
+        <w:t>.</w:t>
+      </w:r>
+    </w:p>
+    <w:p>
+      <w:pPr>
+        <w:rPr>
+          <w:rFonts w:cs="Arial"/>
+          <w:sz w:val="32"/>
+          <w:szCs w:val="32"/>
+          <w:rtl/>
+        </w:rPr>
+      </w:pPr>
     </w:p>
     <w:p>
       <w:pPr>
@@ -559,6 +600,7 @@
           <w:szCs w:val="32"/>
           <w:rtl/>
         </w:rPr>
+        <w:lastRenderedPageBreak/>
         <w:t>שליפת רשימת החיות</w:t>
       </w:r>
     </w:p>
@@ -609,7 +651,6 @@
           <w:sz w:val="32"/>
           <w:szCs w:val="32"/>
         </w:rPr>
-        <w:lastRenderedPageBreak/>
         <w:t>POST:  https://zoo.co.il/animals</w:t>
       </w:r>
     </w:p>
@@ -1081,6 +1122,7 @@
           <w:sz w:val="32"/>
           <w:szCs w:val="32"/>
         </w:rPr>
+        <w:lastRenderedPageBreak/>
         <w:t>POST:  https://zoo.co.il/visitors</w:t>
       </w:r>
     </w:p>
@@ -1157,7 +1199,6 @@
           <w:sz w:val="32"/>
           <w:szCs w:val="32"/>
         </w:rPr>
-        <w:lastRenderedPageBreak/>
         <w:t>DELETE:  https://zoo.co.il/visitors/{id}</w:t>
       </w:r>
     </w:p>
@@ -1410,14 +1451,7 @@
           <w:sz w:val="32"/>
           <w:szCs w:val="32"/>
         </w:rPr>
-        <w:t>GET:  https://zoo.co.il/ticket</w:t>
-      </w:r>
-      <w:r>
-        <w:rPr>
-          <w:sz w:val="32"/>
-          <w:szCs w:val="32"/>
-        </w:rPr>
-        <w:t>s</w:t>
+        <w:t>GET:  https://zoo.co.il/tickets</w:t>
       </w:r>
     </w:p>
     <w:p>
@@ -1451,21 +1485,7 @@
           <w:sz w:val="32"/>
           <w:szCs w:val="32"/>
         </w:rPr>
-        <w:t>GET:  https://zoo.co.il/ticket</w:t>
-      </w:r>
-      <w:r>
-        <w:rPr>
-          <w:sz w:val="32"/>
-          <w:szCs w:val="32"/>
-        </w:rPr>
-        <w:t>s</w:t>
-      </w:r>
-      <w:r>
-        <w:rPr>
-          <w:sz w:val="32"/>
-          <w:szCs w:val="32"/>
-        </w:rPr>
-        <w:t>/{id}</w:t>
+        <w:t>GET:  https://zoo.co.il/tickets/{id}</w:t>
       </w:r>
     </w:p>
     <w:p>
@@ -1499,14 +1519,7 @@
           <w:sz w:val="32"/>
           <w:szCs w:val="32"/>
         </w:rPr>
-        <w:t>POST:  https://zoo.co.il/ticket</w:t>
-      </w:r>
-      <w:r>
-        <w:rPr>
-          <w:sz w:val="32"/>
-          <w:szCs w:val="32"/>
-        </w:rPr>
-        <w:t>s</w:t>
+        <w:t>POST:  https://zoo.co.il/tickets</w:t>
       </w:r>
     </w:p>
     <w:p>
@@ -1540,21 +1553,7 @@
           <w:sz w:val="32"/>
           <w:szCs w:val="32"/>
         </w:rPr>
-        <w:t>PUT:  https://zoo.co.il/ticket</w:t>
-      </w:r>
-      <w:r>
-        <w:rPr>
-          <w:sz w:val="32"/>
-          <w:szCs w:val="32"/>
-        </w:rPr>
-        <w:t>s</w:t>
-      </w:r>
-      <w:r>
-        <w:rPr>
-          <w:sz w:val="32"/>
-          <w:szCs w:val="32"/>
-        </w:rPr>
-        <w:t>/{id}</w:t>
+        <w:t>PUT:  https://zoo.co.il/tickets/{id}</w:t>
       </w:r>
     </w:p>
     <w:p>
@@ -1596,21 +1595,7 @@
           <w:sz w:val="32"/>
           <w:szCs w:val="32"/>
         </w:rPr>
-        <w:t>DELETE:  https://zoo.co.il/ticket</w:t>
-      </w:r>
-      <w:r>
-        <w:rPr>
-          <w:sz w:val="32"/>
-          <w:szCs w:val="32"/>
-        </w:rPr>
-        <w:t>s</w:t>
-      </w:r>
-      <w:r>
-        <w:rPr>
-          <w:sz w:val="32"/>
-          <w:szCs w:val="32"/>
-        </w:rPr>
-        <w:t>/{id}</w:t>
+        <w:t>DELETE:  https://zoo.co.il/tickets/{id}</w:t>
       </w:r>
     </w:p>
     <w:p>
@@ -1666,6 +1651,7 @@
           <w:u w:val="single"/>
           <w:rtl/>
         </w:rPr>
+        <w:lastRenderedPageBreak/>
         <w:t>3</w:t>
       </w:r>
       <w:r>
@@ -1818,7 +1804,6 @@
           <w:szCs w:val="32"/>
           <w:rtl/>
         </w:rPr>
-        <w:lastRenderedPageBreak/>
         <w:t>תאריך רכישה</w:t>
       </w:r>
     </w:p>
@@ -2013,21 +1998,7 @@
           <w:sz w:val="32"/>
           <w:szCs w:val="32"/>
         </w:rPr>
-        <w:t>GET:  https://zoo.co.il/</w:t>
-      </w:r>
-      <w:r>
-        <w:rPr>
-          <w:sz w:val="32"/>
-          <w:szCs w:val="32"/>
-        </w:rPr>
-        <w:t>orders</w:t>
-      </w:r>
-      <w:r>
-        <w:rPr>
-          <w:sz w:val="32"/>
-          <w:szCs w:val="32"/>
-        </w:rPr>
-        <w:t>/{id}</w:t>
+        <w:t>GET:  https://zoo.co.il/orders/{id}</w:t>
       </w:r>
     </w:p>
     <w:p>
@@ -2079,14 +2050,7 @@
           <w:sz w:val="32"/>
           <w:szCs w:val="32"/>
         </w:rPr>
-        <w:t>POST:  https://zoo.co.il/</w:t>
-      </w:r>
-      <w:r>
-        <w:rPr>
-          <w:sz w:val="32"/>
-          <w:szCs w:val="32"/>
-        </w:rPr>
-        <w:t>orders</w:t>
+        <w:t>POST:  https://zoo.co.il/orders</w:t>
       </w:r>
     </w:p>
     <w:p>
@@ -2138,21 +2102,7 @@
           <w:sz w:val="32"/>
           <w:szCs w:val="32"/>
         </w:rPr>
-        <w:t>PUT:  https://zoo.co.il/</w:t>
-      </w:r>
-      <w:r>
-        <w:rPr>
-          <w:sz w:val="32"/>
-          <w:szCs w:val="32"/>
-        </w:rPr>
-        <w:t>orders</w:t>
-      </w:r>
-      <w:r>
-        <w:rPr>
-          <w:sz w:val="32"/>
-          <w:szCs w:val="32"/>
-        </w:rPr>
-        <w:t>/{id}</w:t>
+        <w:t>PUT:  https://zoo.co.il/orders/{id}</w:t>
       </w:r>
     </w:p>
     <w:p>
@@ -2220,21 +2170,7 @@
           <w:sz w:val="32"/>
           <w:szCs w:val="32"/>
         </w:rPr>
-        <w:t>DELETE:  https://zoo.co.il/</w:t>
-      </w:r>
-      <w:r>
-        <w:rPr>
-          <w:sz w:val="32"/>
-          <w:szCs w:val="32"/>
-        </w:rPr>
-        <w:t>orders</w:t>
-      </w:r>
-      <w:r>
-        <w:rPr>
-          <w:sz w:val="32"/>
-          <w:szCs w:val="32"/>
-        </w:rPr>
-        <w:t>/{id}</w:t>
+        <w:t>DELETE:  https://zoo.co.il/orders/{id}</w:t>
       </w:r>
     </w:p>
     <w:p>
@@ -2293,21 +2229,7 @@
           <w:sz w:val="32"/>
           <w:szCs w:val="32"/>
         </w:rPr>
-        <w:t>GET:  https://zoo.co.il/</w:t>
-      </w:r>
-      <w:r>
-        <w:rPr>
-          <w:sz w:val="32"/>
-          <w:szCs w:val="32"/>
-        </w:rPr>
-        <w:t>orders</w:t>
-      </w:r>
-      <w:r>
-        <w:rPr>
-          <w:sz w:val="32"/>
-          <w:szCs w:val="32"/>
-        </w:rPr>
-        <w:t xml:space="preserve">/count </w:t>
+        <w:t xml:space="preserve">GET:  https://zoo.co.il/orders/count </w:t>
       </w:r>
     </w:p>
     <w:p>
@@ -2420,6 +2342,7 @@
           <w:szCs w:val="32"/>
           <w:rtl/>
         </w:rPr>
+        <w:lastRenderedPageBreak/>
         <w:t>מזהה עובד</w:t>
       </w:r>
     </w:p>
@@ -2505,7 +2428,6 @@
           <w:szCs w:val="32"/>
           <w:rtl/>
         </w:rPr>
-        <w:lastRenderedPageBreak/>
         <w:t>עיר מגורים</w:t>
       </w:r>
     </w:p>
@@ -2903,6 +2825,7 @@
           <w:szCs w:val="32"/>
           <w:rtl/>
         </w:rPr>
+        <w:lastRenderedPageBreak/>
         <w:t>מזהה מופע</w:t>
       </w:r>
     </w:p>
@@ -3005,7 +2928,6 @@
           <w:szCs w:val="32"/>
           <w:rtl/>
         </w:rPr>
-        <w:lastRenderedPageBreak/>
         <w:t>משך הזמן</w:t>
       </w:r>
     </w:p>
@@ -3333,6 +3255,7 @@
     <w:p>
       <w:pPr>
         <w:rPr>
+          <w:rFonts w:hint="cs"/>
           <w:sz w:val="32"/>
           <w:szCs w:val="32"/>
           <w:rtl/>
@@ -3350,49 +3273,21 @@
     </w:p>
     <w:p>
       <w:pPr>
+        <w:bidi w:val="0"/>
         <w:rPr>
           <w:sz w:val="24"/>
           <w:szCs w:val="24"/>
           <w:rtl/>
         </w:rPr>
       </w:pPr>
-    </w:p>
-    <w:p>
-      <w:pPr>
+      <w:r>
         <w:rPr>
           <w:sz w:val="24"/>
           <w:szCs w:val="24"/>
           <w:rtl/>
         </w:rPr>
-      </w:pPr>
-    </w:p>
-    <w:p>
-      <w:pPr>
-        <w:bidi w:val="0"/>
-        <w:rPr>
-          <w:sz w:val="24"/>
-          <w:szCs w:val="24"/>
-          <w:rtl/>
-        </w:rPr>
-      </w:pPr>
-      <w:r>
-        <w:rPr>
-          <w:sz w:val="24"/>
-          <w:szCs w:val="24"/>
-          <w:rtl/>
-        </w:rPr>
         <w:br w:type="page"/>
       </w:r>
-    </w:p>
-    <w:p>
-      <w:pPr>
-        <w:rPr>
-          <w:sz w:val="36"/>
-          <w:szCs w:val="36"/>
-          <w:u w:val="single"/>
-          <w:rtl/>
-        </w:rPr>
-      </w:pPr>
     </w:p>
     <w:p>
       <w:pPr>
@@ -3411,8 +3306,19 @@
           <w:u w:val="single"/>
           <w:rtl/>
         </w:rPr>
-        <w:t>טבל</w:t>
-      </w:r>
+        <w:lastRenderedPageBreak/>
+        <w:t xml:space="preserve">טבלאות </w:t>
+      </w:r>
+      <w:proofErr w:type="spellStart"/>
+      <w:r>
+        <w:rPr>
+          <w:sz w:val="36"/>
+          <w:szCs w:val="36"/>
+          <w:u w:val="single"/>
+        </w:rPr>
+        <w:t>enum</w:t>
+      </w:r>
+      <w:proofErr w:type="spellEnd"/>
       <w:r>
         <w:rPr>
           <w:rFonts w:hint="cs"/>
@@ -3421,37 +3327,43 @@
           <w:u w:val="single"/>
           <w:rtl/>
         </w:rPr>
-        <w:t>אות</w:t>
-      </w:r>
+        <w:t>:</w:t>
+      </w:r>
+    </w:p>
+    <w:p>
+      <w:pPr>
+        <w:rPr>
+          <w:sz w:val="36"/>
+          <w:szCs w:val="36"/>
+          <w:rtl/>
+        </w:rPr>
+      </w:pPr>
       <w:r>
         <w:rPr>
           <w:rFonts w:hint="cs"/>
           <w:sz w:val="36"/>
           <w:szCs w:val="36"/>
-          <w:u w:val="single"/>
-          <w:rtl/>
-        </w:rPr>
-        <w:t xml:space="preserve"> </w:t>
-      </w:r>
-      <w:proofErr w:type="spellStart"/>
-      <w:r>
+          <w:rtl/>
+        </w:rPr>
+        <w:t>קטגוריות של חיות</w:t>
+      </w:r>
+    </w:p>
+    <w:p>
+      <w:pPr>
         <w:rPr>
           <w:sz w:val="36"/>
           <w:szCs w:val="36"/>
-          <w:u w:val="single"/>
-        </w:rPr>
-        <w:t>enum</w:t>
-      </w:r>
-      <w:proofErr w:type="spellEnd"/>
+          <w:rtl/>
+        </w:rPr>
+      </w:pPr>
       <w:r>
         <w:rPr>
           <w:rFonts w:hint="cs"/>
           <w:sz w:val="36"/>
           <w:szCs w:val="36"/>
-          <w:u w:val="single"/>
-          <w:rtl/>
-        </w:rPr>
-        <w:t>:</w:t>
+          <w:rtl/>
+        </w:rPr>
+        <w:t>תפקידים של עובדים</w:t>
       </w:r>
     </w:p>
     <w:p>
@@ -3469,52 +3381,7 @@
           <w:szCs w:val="36"/>
           <w:rtl/>
         </w:rPr>
-        <w:t>קטגוריות של חיות</w:t>
-      </w:r>
-    </w:p>
-    <w:p>
-      <w:pPr>
-        <w:rPr>
-          <w:sz w:val="36"/>
-          <w:szCs w:val="36"/>
-          <w:rtl/>
-        </w:rPr>
-      </w:pPr>
-      <w:r>
-        <w:rPr>
-          <w:rFonts w:hint="cs"/>
-          <w:sz w:val="36"/>
-          <w:szCs w:val="36"/>
-          <w:rtl/>
-        </w:rPr>
-        <w:t>תפקידים של עובדים</w:t>
-      </w:r>
-    </w:p>
-    <w:p>
-      <w:pPr>
-        <w:rPr>
-          <w:sz w:val="36"/>
-          <w:szCs w:val="36"/>
-          <w:rtl/>
-        </w:rPr>
-      </w:pPr>
-      <w:r>
-        <w:rPr>
-          <w:rFonts w:hint="cs"/>
-          <w:sz w:val="36"/>
-          <w:szCs w:val="36"/>
-          <w:rtl/>
-        </w:rPr>
-        <w:t>מיקומים</w:t>
-      </w:r>
-      <w:r>
-        <w:rPr>
-          <w:rFonts w:hint="cs"/>
-          <w:sz w:val="36"/>
-          <w:szCs w:val="36"/>
-          <w:rtl/>
-        </w:rPr>
-        <w:t xml:space="preserve"> בגן חיות</w:t>
+        <w:t>מיקומים בגן חיות</w:t>
       </w:r>
     </w:p>
     <w:p>
@@ -3567,9 +3434,1438 @@
         <w:rPr>
           <w:sz w:val="36"/>
           <w:szCs w:val="36"/>
-          <w:rtl/>
-        </w:rPr>
-      </w:pPr>
+        </w:rPr>
+      </w:pPr>
+    </w:p>
+    <w:p>
+      <w:pPr>
+        <w:rPr>
+          <w:sz w:val="24"/>
+          <w:szCs w:val="24"/>
+          <w:rtl/>
+        </w:rPr>
+      </w:pPr>
+      <w:r>
+        <w:rPr>
+          <w:rFonts w:hint="cs"/>
+          <w:sz w:val="24"/>
+          <w:szCs w:val="24"/>
+          <w:rtl/>
+        </w:rPr>
+        <w:t xml:space="preserve">  </w:t>
+      </w:r>
+    </w:p>
+    <w:p>
+      <w:pPr>
+        <w:bidi w:val="0"/>
+        <w:rPr>
+          <w:sz w:val="24"/>
+          <w:szCs w:val="24"/>
+          <w:rtl/>
+        </w:rPr>
+      </w:pPr>
+      <w:r>
+        <w:rPr>
+          <w:sz w:val="24"/>
+          <w:szCs w:val="24"/>
+          <w:rtl/>
+        </w:rPr>
+        <w:br w:type="page"/>
+      </w:r>
+    </w:p>
+    <w:p>
+      <w:pPr>
+        <w:rPr>
+          <w:rFonts w:hint="cs"/>
+          <w:sz w:val="24"/>
+          <w:szCs w:val="24"/>
+          <w:rtl/>
+        </w:rPr>
+      </w:pPr>
+    </w:p>
+    <w:p>
+      <w:pPr>
+        <w:bidi w:val="0"/>
+        <w:rPr>
+          <w:sz w:val="24"/>
+          <w:szCs w:val="24"/>
+          <w:rtl/>
+        </w:rPr>
+      </w:pPr>
+      <w:r>
+        <w:rPr>
+          <w:noProof/>
+        </w:rPr>
+        <mc:AlternateContent>
+          <mc:Choice Requires="wps">
+            <w:drawing>
+              <wp:anchor distT="0" distB="0" distL="114300" distR="114300" simplePos="0" relativeHeight="251679744" behindDoc="0" locked="0" layoutInCell="1" allowOverlap="1" wp14:anchorId="15469E6F" wp14:editId="632BFAB4">
+                <wp:simplePos x="0" y="0"/>
+                <wp:positionH relativeFrom="column">
+                  <wp:posOffset>2282190</wp:posOffset>
+                </wp:positionH>
+                <wp:positionV relativeFrom="paragraph">
+                  <wp:posOffset>1450340</wp:posOffset>
+                </wp:positionV>
+                <wp:extent cx="130175" cy="1548765"/>
+                <wp:effectExtent l="400050" t="0" r="422275" b="0"/>
+                <wp:wrapNone/>
+                <wp:docPr id="1712536808" name="חץ: למעלה 1"/>
+                <wp:cNvGraphicFramePr/>
+                <a:graphic xmlns:a="http://schemas.openxmlformats.org/drawingml/2006/main">
+                  <a:graphicData uri="http://schemas.microsoft.com/office/word/2010/wordprocessingShape">
+                    <wps:wsp>
+                      <wps:cNvSpPr/>
+                      <wps:spPr>
+                        <a:xfrm rot="19563576">
+                          <a:off x="0" y="0"/>
+                          <a:ext cx="130175" cy="1548765"/>
+                        </a:xfrm>
+                        <a:prstGeom prst="upArrow">
+                          <a:avLst/>
+                        </a:prstGeom>
+                        <a:solidFill>
+                          <a:schemeClr val="tx1"/>
+                        </a:solidFill>
+                        <a:ln>
+                          <a:solidFill>
+                            <a:schemeClr val="tx1"/>
+                          </a:solidFill>
+                        </a:ln>
+                      </wps:spPr>
+                      <wps:style>
+                        <a:lnRef idx="2">
+                          <a:schemeClr val="accent1">
+                            <a:shade val="50000"/>
+                          </a:schemeClr>
+                        </a:lnRef>
+                        <a:fillRef idx="1">
+                          <a:schemeClr val="accent1"/>
+                        </a:fillRef>
+                        <a:effectRef idx="0">
+                          <a:schemeClr val="accent1"/>
+                        </a:effectRef>
+                        <a:fontRef idx="minor">
+                          <a:schemeClr val="lt1"/>
+                        </a:fontRef>
+                      </wps:style>
+                      <wps:bodyPr rot="0" spcFirstLastPara="0" vertOverflow="overflow" horzOverflow="overflow" vert="horz" wrap="square" lIns="91440" tIns="45720" rIns="91440" bIns="45720" numCol="1" spcCol="0" rtlCol="1" fromWordArt="0" anchor="ctr" anchorCtr="0" forceAA="0" compatLnSpc="1">
+                        <a:prstTxWarp prst="textNoShape">
+                          <a:avLst/>
+                        </a:prstTxWarp>
+                        <a:noAutofit/>
+                      </wps:bodyPr>
+                    </wps:wsp>
+                  </a:graphicData>
+                </a:graphic>
+                <wp14:sizeRelV relativeFrom="margin">
+                  <wp14:pctHeight>0</wp14:pctHeight>
+                </wp14:sizeRelV>
+              </wp:anchor>
+            </w:drawing>
+          </mc:Choice>
+          <mc:Fallback>
+            <w:pict>
+              <v:shapetype w14:anchorId="0792C145" id="_x0000_t68" coordsize="21600,21600" o:spt="68" adj="5400,5400" path="m0@0l@1@0@1,21600@2,21600@2@0,21600@0,10800,xe">
+                <v:stroke joinstyle="miter"/>
+                <v:formulas>
+                  <v:f eqn="val #0"/>
+                  <v:f eqn="val #1"/>
+                  <v:f eqn="sum 21600 0 #1"/>
+                  <v:f eqn="prod #0 #1 10800"/>
+                  <v:f eqn="sum #0 0 @3"/>
+                </v:formulas>
+                <v:path o:connecttype="custom" o:connectlocs="10800,0;0,@0;10800,21600;21600,@0" o:connectangles="270,180,90,0" textboxrect="@1,@4,@2,21600"/>
+                <v:handles>
+                  <v:h position="#1,#0" xrange="0,10800" yrange="0,21600"/>
+                </v:handles>
+              </v:shapetype>
+              <v:shape id="חץ: למעלה 1" o:spid="_x0000_s1026" type="#_x0000_t68" style="position:absolute;left:0;text-align:left;margin-left:179.7pt;margin-top:114.2pt;width:10.25pt;height:121.95pt;rotation:-2224318fd;z-index:251679744;visibility:visible;mso-wrap-style:square;mso-height-percent:0;mso-wrap-distance-left:9pt;mso-wrap-distance-top:0;mso-wrap-distance-right:9pt;mso-wrap-distance-bottom:0;mso-position-horizontal:absolute;mso-position-horizontal-relative:text;mso-position-vertical:absolute;mso-position-vertical-relative:text;mso-height-percent:0;mso-height-relative:margin;v-text-anchor:middle" o:gfxdata="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" adj="908" fillcolor="black [3213]" strokecolor="black [3213]" strokeweight="1pt"/>
+            </w:pict>
+          </mc:Fallback>
+        </mc:AlternateContent>
+      </w:r>
+      <w:r>
+        <w:rPr>
+          <w:noProof/>
+        </w:rPr>
+        <mc:AlternateContent>
+          <mc:Choice Requires="wps">
+            <w:drawing>
+              <wp:anchor distT="0" distB="0" distL="114300" distR="114300" simplePos="0" relativeHeight="251681792" behindDoc="0" locked="0" layoutInCell="1" allowOverlap="1" wp14:anchorId="193F2B57" wp14:editId="188CF386">
+                <wp:simplePos x="0" y="0"/>
+                <wp:positionH relativeFrom="column">
+                  <wp:posOffset>4309745</wp:posOffset>
+                </wp:positionH>
+                <wp:positionV relativeFrom="paragraph">
+                  <wp:posOffset>1451610</wp:posOffset>
+                </wp:positionV>
+                <wp:extent cx="130175" cy="1548765"/>
+                <wp:effectExtent l="419100" t="0" r="403225" b="0"/>
+                <wp:wrapNone/>
+                <wp:docPr id="994523924" name="חץ: למעלה 2"/>
+                <wp:cNvGraphicFramePr/>
+                <a:graphic xmlns:a="http://schemas.openxmlformats.org/drawingml/2006/main">
+                  <a:graphicData uri="http://schemas.microsoft.com/office/word/2010/wordprocessingShape">
+                    <wps:wsp>
+                      <wps:cNvSpPr/>
+                      <wps:spPr>
+                        <a:xfrm rot="2039410">
+                          <a:off x="0" y="0"/>
+                          <a:ext cx="130175" cy="1548765"/>
+                        </a:xfrm>
+                        <a:prstGeom prst="upArrow">
+                          <a:avLst/>
+                        </a:prstGeom>
+                        <a:solidFill>
+                          <a:schemeClr val="tx1"/>
+                        </a:solidFill>
+                        <a:ln>
+                          <a:solidFill>
+                            <a:schemeClr val="tx1"/>
+                          </a:solidFill>
+                        </a:ln>
+                      </wps:spPr>
+                      <wps:style>
+                        <a:lnRef idx="2">
+                          <a:schemeClr val="accent1">
+                            <a:shade val="50000"/>
+                          </a:schemeClr>
+                        </a:lnRef>
+                        <a:fillRef idx="1">
+                          <a:schemeClr val="accent1"/>
+                        </a:fillRef>
+                        <a:effectRef idx="0">
+                          <a:schemeClr val="accent1"/>
+                        </a:effectRef>
+                        <a:fontRef idx="minor">
+                          <a:schemeClr val="lt1"/>
+                        </a:fontRef>
+                      </wps:style>
+                      <wps:bodyPr rot="0" spcFirstLastPara="0" vertOverflow="overflow" horzOverflow="overflow" vert="horz" wrap="square" lIns="91440" tIns="45720" rIns="91440" bIns="45720" numCol="1" spcCol="0" rtlCol="1" fromWordArt="0" anchor="ctr" anchorCtr="0" forceAA="0" compatLnSpc="1">
+                        <a:prstTxWarp prst="textNoShape">
+                          <a:avLst/>
+                        </a:prstTxWarp>
+                        <a:noAutofit/>
+                      </wps:bodyPr>
+                    </wps:wsp>
+                  </a:graphicData>
+                </a:graphic>
+                <wp14:sizeRelH relativeFrom="margin">
+                  <wp14:pctWidth>0</wp14:pctWidth>
+                </wp14:sizeRelH>
+                <wp14:sizeRelV relativeFrom="margin">
+                  <wp14:pctHeight>0</wp14:pctHeight>
+                </wp14:sizeRelV>
+              </wp:anchor>
+            </w:drawing>
+          </mc:Choice>
+          <mc:Fallback>
+            <w:pict>
+              <v:shape w14:anchorId="37DB4624" id="חץ: למעלה 1" o:spid="_x0000_s1026" type="#_x0000_t68" style="position:absolute;left:0;text-align:left;margin-left:339.35pt;margin-top:114.3pt;width:10.25pt;height:121.95pt;rotation:2227580fd;z-index:251681792;visibility:visible;mso-wrap-style:square;mso-width-percent:0;mso-height-percent:0;mso-wrap-distance-left:9pt;mso-wrap-distance-top:0;mso-wrap-distance-right:9pt;mso-wrap-distance-bottom:0;mso-position-horizontal:absolute;mso-position-horizontal-relative:text;mso-position-vertical:absolute;mso-position-vertical-relative:text;mso-width-percent:0;mso-height-percent:0;mso-width-relative:margin;mso-height-relative:margin;v-text-anchor:middle" o:gfxdata="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" adj="908" fillcolor="black [3213]" strokecolor="black [3213]" strokeweight="1pt"/>
+            </w:pict>
+          </mc:Fallback>
+        </mc:AlternateContent>
+      </w:r>
+      <w:r>
+        <w:rPr>
+          <w:noProof/>
+        </w:rPr>
+        <mc:AlternateContent>
+          <mc:Choice Requires="wps">
+            <w:drawing>
+              <wp:anchor distT="0" distB="0" distL="114300" distR="114300" simplePos="0" relativeHeight="251687936" behindDoc="0" locked="0" layoutInCell="1" allowOverlap="1" wp14:anchorId="2BBC2714" wp14:editId="3737C48D">
+                <wp:simplePos x="0" y="0"/>
+                <wp:positionH relativeFrom="margin">
+                  <wp:posOffset>4495165</wp:posOffset>
+                </wp:positionH>
+                <wp:positionV relativeFrom="paragraph">
+                  <wp:posOffset>7136765</wp:posOffset>
+                </wp:positionV>
+                <wp:extent cx="130175" cy="1548765"/>
+                <wp:effectExtent l="323850" t="0" r="327025" b="0"/>
+                <wp:wrapNone/>
+                <wp:docPr id="325954573" name="חץ: למעלה 3"/>
+                <wp:cNvGraphicFramePr/>
+                <a:graphic xmlns:a="http://schemas.openxmlformats.org/drawingml/2006/main">
+                  <a:graphicData uri="http://schemas.microsoft.com/office/word/2010/wordprocessingShape">
+                    <wps:wsp>
+                      <wps:cNvSpPr/>
+                      <wps:spPr>
+                        <a:xfrm rot="9206295">
+                          <a:off x="0" y="0"/>
+                          <a:ext cx="130175" cy="1548765"/>
+                        </a:xfrm>
+                        <a:prstGeom prst="upArrow">
+                          <a:avLst/>
+                        </a:prstGeom>
+                        <a:solidFill>
+                          <a:schemeClr val="tx1"/>
+                        </a:solidFill>
+                        <a:ln>
+                          <a:solidFill>
+                            <a:schemeClr val="tx1"/>
+                          </a:solidFill>
+                        </a:ln>
+                      </wps:spPr>
+                      <wps:style>
+                        <a:lnRef idx="2">
+                          <a:schemeClr val="accent1">
+                            <a:shade val="50000"/>
+                          </a:schemeClr>
+                        </a:lnRef>
+                        <a:fillRef idx="1">
+                          <a:schemeClr val="accent1"/>
+                        </a:fillRef>
+                        <a:effectRef idx="0">
+                          <a:schemeClr val="accent1"/>
+                        </a:effectRef>
+                        <a:fontRef idx="minor">
+                          <a:schemeClr val="lt1"/>
+                        </a:fontRef>
+                      </wps:style>
+                      <wps:bodyPr rot="0" spcFirstLastPara="0" vertOverflow="overflow" horzOverflow="overflow" vert="horz" wrap="square" lIns="91440" tIns="45720" rIns="91440" bIns="45720" numCol="1" spcCol="0" rtlCol="1" fromWordArt="0" anchor="ctr" anchorCtr="0" forceAA="0" compatLnSpc="1">
+                        <a:prstTxWarp prst="textNoShape">
+                          <a:avLst/>
+                        </a:prstTxWarp>
+                        <a:noAutofit/>
+                      </wps:bodyPr>
+                    </wps:wsp>
+                  </a:graphicData>
+                </a:graphic>
+                <wp14:sizeRelH relativeFrom="margin">
+                  <wp14:pctWidth>0</wp14:pctWidth>
+                </wp14:sizeRelH>
+                <wp14:sizeRelV relativeFrom="margin">
+                  <wp14:pctHeight>0</wp14:pctHeight>
+                </wp14:sizeRelV>
+              </wp:anchor>
+            </w:drawing>
+          </mc:Choice>
+          <mc:Fallback>
+            <w:pict>
+              <v:shapetype w14:anchorId="220253BD" id="_x0000_t68" coordsize="21600,21600" o:spt="68" adj="5400,5400" path="m0@0l@1@0@1,21600@2,21600@2@0,21600@0,10800,xe">
+                <v:stroke joinstyle="miter"/>
+                <v:formulas>
+                  <v:f eqn="val #0"/>
+                  <v:f eqn="val #1"/>
+                  <v:f eqn="sum 21600 0 #1"/>
+                  <v:f eqn="prod #0 #1 10800"/>
+                  <v:f eqn="sum #0 0 @3"/>
+                </v:formulas>
+                <v:path o:connecttype="custom" o:connectlocs="10800,0;0,@0;10800,21600;21600,@0" o:connectangles="270,180,90,0" textboxrect="@1,@4,@2,21600"/>
+                <v:handles>
+                  <v:h position="#1,#0" xrange="0,10800" yrange="0,21600"/>
+                </v:handles>
+              </v:shapetype>
+              <v:shape id="חץ: למעלה 1" o:spid="_x0000_s1026" type="#_x0000_t68" style="position:absolute;left:0;text-align:left;margin-left:353.95pt;margin-top:561.95pt;width:10.25pt;height:121.95pt;rotation:10055729fd;z-index:251687936;visibility:visible;mso-wrap-style:square;mso-width-percent:0;mso-height-percent:0;mso-wrap-distance-left:9pt;mso-wrap-distance-top:0;mso-wrap-distance-right:9pt;mso-wrap-distance-bottom:0;mso-position-horizontal:absolute;mso-position-horizontal-relative:margin;mso-position-vertical:absolute;mso-position-vertical-relative:text;mso-width-percent:0;mso-height-percent:0;mso-width-relative:margin;mso-height-relative:margin;v-text-anchor:middle" o:gfxdata="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" adj="908" fillcolor="black [3213]" strokecolor="black [3213]" strokeweight="1pt">
+                <w10:wrap anchorx="margin"/>
+              </v:shape>
+            </w:pict>
+          </mc:Fallback>
+        </mc:AlternateContent>
+      </w:r>
+      <w:r>
+        <w:rPr>
+          <w:noProof/>
+        </w:rPr>
+        <mc:AlternateContent>
+          <mc:Choice Requires="wps">
+            <w:drawing>
+              <wp:anchor distT="0" distB="0" distL="114300" distR="114300" simplePos="0" relativeHeight="251676672" behindDoc="0" locked="0" layoutInCell="1" allowOverlap="1" wp14:anchorId="1DA7C398" wp14:editId="53ACAD7F">
+                <wp:simplePos x="0" y="0"/>
+                <wp:positionH relativeFrom="column">
+                  <wp:posOffset>1355725</wp:posOffset>
+                </wp:positionH>
+                <wp:positionV relativeFrom="paragraph">
+                  <wp:posOffset>2678430</wp:posOffset>
+                </wp:positionV>
+                <wp:extent cx="4136390" cy="2176780"/>
+                <wp:effectExtent l="0" t="0" r="16510" b="13970"/>
+                <wp:wrapNone/>
+                <wp:docPr id="1024073249" name="אליפסה 4"/>
+                <wp:cNvGraphicFramePr/>
+                <a:graphic xmlns:a="http://schemas.openxmlformats.org/drawingml/2006/main">
+                  <a:graphicData uri="http://schemas.microsoft.com/office/word/2010/wordprocessingShape">
+                    <wps:wsp>
+                      <wps:cNvSpPr/>
+                      <wps:spPr>
+                        <a:xfrm>
+                          <a:off x="0" y="0"/>
+                          <a:ext cx="4136390" cy="2176780"/>
+                        </a:xfrm>
+                        <a:prstGeom prst="ellipse">
+                          <a:avLst/>
+                        </a:prstGeom>
+                        <a:noFill/>
+                        <a:ln>
+                          <a:solidFill>
+                            <a:schemeClr val="tx1"/>
+                          </a:solidFill>
+                        </a:ln>
+                      </wps:spPr>
+                      <wps:style>
+                        <a:lnRef idx="2">
+                          <a:schemeClr val="accent1">
+                            <a:shade val="50000"/>
+                          </a:schemeClr>
+                        </a:lnRef>
+                        <a:fillRef idx="1">
+                          <a:schemeClr val="accent1"/>
+                        </a:fillRef>
+                        <a:effectRef idx="0">
+                          <a:schemeClr val="accent1"/>
+                        </a:effectRef>
+                        <a:fontRef idx="minor">
+                          <a:schemeClr val="lt1"/>
+                        </a:fontRef>
+                      </wps:style>
+                      <wps:bodyPr rot="0" spcFirstLastPara="0" vertOverflow="overflow" horzOverflow="overflow" vert="horz" wrap="square" lIns="91440" tIns="45720" rIns="91440" bIns="45720" numCol="1" spcCol="0" rtlCol="1" fromWordArt="0" anchor="ctr" anchorCtr="0" forceAA="0" compatLnSpc="1">
+                        <a:prstTxWarp prst="textNoShape">
+                          <a:avLst/>
+                        </a:prstTxWarp>
+                        <a:noAutofit/>
+                      </wps:bodyPr>
+                    </wps:wsp>
+                  </a:graphicData>
+                </a:graphic>
+                <wp14:sizeRelH relativeFrom="margin">
+                  <wp14:pctWidth>0</wp14:pctWidth>
+                </wp14:sizeRelH>
+                <wp14:sizeRelV relativeFrom="margin">
+                  <wp14:pctHeight>0</wp14:pctHeight>
+                </wp14:sizeRelV>
+              </wp:anchor>
+            </w:drawing>
+          </mc:Choice>
+          <mc:Fallback>
+            <w:pict>
+              <v:oval w14:anchorId="0828FB8D" id="אליפסה 1" o:spid="_x0000_s1026" style="position:absolute;left:0;text-align:left;margin-left:106.75pt;margin-top:210.9pt;width:325.7pt;height:171.4pt;z-index:251676672;visibility:visible;mso-wrap-style:square;mso-width-percent:0;mso-height-percent:0;mso-wrap-distance-left:9pt;mso-wrap-distance-top:0;mso-wrap-distance-right:9pt;mso-wrap-distance-bottom:0;mso-position-horizontal:absolute;mso-position-horizontal-relative:text;mso-position-vertical:absolute;mso-position-vertical-relative:text;mso-width-percent:0;mso-height-percent:0;mso-width-relative:margin;mso-height-relative:margin;v-text-anchor:middle" o:gfxdata="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" filled="f" strokecolor="black [3213]" strokeweight="1pt">
+                <v:stroke joinstyle="miter"/>
+              </v:oval>
+            </w:pict>
+          </mc:Fallback>
+        </mc:AlternateContent>
+      </w:r>
+      <w:r>
+        <w:rPr>
+          <w:noProof/>
+        </w:rPr>
+        <mc:AlternateContent>
+          <mc:Choice Requires="wps">
+            <w:drawing>
+              <wp:anchor distT="0" distB="0" distL="114300" distR="114300" simplePos="0" relativeHeight="251670528" behindDoc="0" locked="0" layoutInCell="1" allowOverlap="1" wp14:anchorId="56DA9A23" wp14:editId="25DB508C">
+                <wp:simplePos x="0" y="0"/>
+                <wp:positionH relativeFrom="margin">
+                  <wp:posOffset>1465580</wp:posOffset>
+                </wp:positionH>
+                <wp:positionV relativeFrom="paragraph">
+                  <wp:posOffset>3113405</wp:posOffset>
+                </wp:positionV>
+                <wp:extent cx="3599180" cy="1218565"/>
+                <wp:effectExtent l="0" t="0" r="0" b="635"/>
+                <wp:wrapSquare wrapText="bothSides"/>
+                <wp:docPr id="637190235" name="תיבת טקסט 5"/>
+                <wp:cNvGraphicFramePr/>
+                <a:graphic xmlns:a="http://schemas.openxmlformats.org/drawingml/2006/main">
+                  <a:graphicData uri="http://schemas.microsoft.com/office/word/2010/wordprocessingShape">
+                    <wps:wsp>
+                      <wps:cNvSpPr txBox="1"/>
+                      <wps:spPr>
+                        <a:xfrm>
+                          <a:off x="0" y="0"/>
+                          <a:ext cx="3599180" cy="1218565"/>
+                        </a:xfrm>
+                        <a:prstGeom prst="rect">
+                          <a:avLst/>
+                        </a:prstGeom>
+                        <a:noFill/>
+                        <a:ln w="6350">
+                          <a:noFill/>
+                        </a:ln>
+                      </wps:spPr>
+                      <wps:txbx>
+                        <w:txbxContent>
+                          <w:p>
+                            <w:pPr>
+                              <w:bidi w:val="0"/>
+                              <w:spacing w:after="0" w:line="240" w:lineRule="auto"/>
+                              <w:ind w:left="1020"/>
+                              <w:textAlignment w:val="baseline"/>
+                              <w:rPr>
+                                <w:noProof/>
+                              </w:rPr>
+                            </w:pPr>
+                            <w:r>
+                              <w:rPr>
+                                <w:rFonts w:hint="cs"/>
+                                <w:sz w:val="144"/>
+                                <w:szCs w:val="144"/>
+                                <w:rtl/>
+                              </w:rPr>
+                              <w:t>גן חיות</w:t>
+                            </w:r>
+                          </w:p>
+                        </w:txbxContent>
+                      </wps:txbx>
+                      <wps:bodyPr rot="0" spcFirstLastPara="0" vertOverflow="overflow" horzOverflow="overflow" vert="horz" wrap="square" lIns="91440" tIns="45720" rIns="91440" bIns="45720" numCol="1" spcCol="0" rtlCol="1" fromWordArt="0" anchor="t" anchorCtr="0" forceAA="0" compatLnSpc="1">
+                        <a:prstTxWarp prst="textNoShape">
+                          <a:avLst/>
+                        </a:prstTxWarp>
+                        <a:noAutofit/>
+                      </wps:bodyPr>
+                    </wps:wsp>
+                  </a:graphicData>
+                </a:graphic>
+                <wp14:sizeRelH relativeFrom="margin">
+                  <wp14:pctWidth>0</wp14:pctWidth>
+                </wp14:sizeRelH>
+                <wp14:sizeRelV relativeFrom="margin">
+                  <wp14:pctHeight>0</wp14:pctHeight>
+                </wp14:sizeRelV>
+              </wp:anchor>
+            </w:drawing>
+          </mc:Choice>
+          <mc:Fallback>
+            <w:pict>
+              <v:shapetype w14:anchorId="56DA9A23" id="_x0000_t202" coordsize="21600,21600" o:spt="202" path="m,l,21600r21600,l21600,xe">
+                <v:stroke joinstyle="miter"/>
+                <v:path gradientshapeok="t" o:connecttype="rect"/>
+              </v:shapetype>
+              <v:shape id="תיבת טקסט 5" o:spid="_x0000_s1026" type="#_x0000_t202" style="position:absolute;margin-left:115.4pt;margin-top:245.15pt;width:283.4pt;height:95.95pt;z-index:251670528;visibility:visible;mso-wrap-style:square;mso-width-percent:0;mso-height-percent:0;mso-wrap-distance-left:9pt;mso-wrap-distance-top:0;mso-wrap-distance-right:9pt;mso-wrap-distance-bottom:0;mso-position-horizontal:absolute;mso-position-horizontal-relative:margin;mso-position-vertical:absolute;mso-position-vertical-relative:text;mso-width-percent:0;mso-height-percent:0;mso-width-relative:margin;mso-height-relative:margin;v-text-anchor:top" o:gfxdata="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" filled="f" stroked="f" strokeweight=".5pt">
+                <v:textbox>
+                  <w:txbxContent>
+                    <w:p>
+                      <w:pPr>
+                        <w:bidi w:val="0"/>
+                        <w:spacing w:after="0" w:line="240" w:lineRule="auto"/>
+                        <w:ind w:left="1020"/>
+                        <w:textAlignment w:val="baseline"/>
+                        <w:rPr>
+                          <w:noProof/>
+                        </w:rPr>
+                      </w:pPr>
+                      <w:r>
+                        <w:rPr>
+                          <w:rFonts w:hint="cs"/>
+                          <w:sz w:val="144"/>
+                          <w:szCs w:val="144"/>
+                          <w:rtl/>
+                        </w:rPr>
+                        <w:t>גן חיות</w:t>
+                      </w:r>
+                    </w:p>
+                  </w:txbxContent>
+                </v:textbox>
+                <w10:wrap type="square" anchorx="margin"/>
+              </v:shape>
+            </w:pict>
+          </mc:Fallback>
+        </mc:AlternateContent>
+      </w:r>
+      <w:r>
+        <w:rPr>
+          <w:noProof/>
+        </w:rPr>
+        <mc:AlternateContent>
+          <mc:Choice Requires="wps">
+            <w:drawing>
+              <wp:anchor distT="0" distB="0" distL="114300" distR="114300" simplePos="0" relativeHeight="251678720" behindDoc="0" locked="0" layoutInCell="1" allowOverlap="1" wp14:anchorId="013DC5A4" wp14:editId="142D3873">
+                <wp:simplePos x="0" y="0"/>
+                <wp:positionH relativeFrom="margin">
+                  <wp:posOffset>2077720</wp:posOffset>
+                </wp:positionH>
+                <wp:positionV relativeFrom="paragraph">
+                  <wp:posOffset>6384290</wp:posOffset>
+                </wp:positionV>
+                <wp:extent cx="2872740" cy="891540"/>
+                <wp:effectExtent l="0" t="0" r="22860" b="22860"/>
+                <wp:wrapSquare wrapText="bothSides"/>
+                <wp:docPr id="1687560085" name="תיבת טקסט 6"/>
+                <wp:cNvGraphicFramePr/>
+                <a:graphic xmlns:a="http://schemas.openxmlformats.org/drawingml/2006/main">
+                  <a:graphicData uri="http://schemas.microsoft.com/office/word/2010/wordprocessingShape">
+                    <wps:wsp>
+                      <wps:cNvSpPr txBox="1"/>
+                      <wps:spPr>
+                        <a:xfrm>
+                          <a:off x="0" y="0"/>
+                          <a:ext cx="2872740" cy="891540"/>
+                        </a:xfrm>
+                        <a:prstGeom prst="rect">
+                          <a:avLst/>
+                        </a:prstGeom>
+                        <a:solidFill>
+                          <a:srgbClr val="00FFFF"/>
+                        </a:solidFill>
+                        <a:ln w="6350">
+                          <a:solidFill>
+                            <a:schemeClr val="tx1"/>
+                          </a:solidFill>
+                        </a:ln>
+                      </wps:spPr>
+                      <wps:txbx>
+                        <w:txbxContent>
+                          <w:p>
+                            <w:pPr>
+                              <w:bidi w:val="0"/>
+                              <w:spacing w:after="0" w:line="240" w:lineRule="auto"/>
+                              <w:jc w:val="center"/>
+                              <w:textAlignment w:val="baseline"/>
+                              <w:rPr>
+                                <w:sz w:val="40"/>
+                                <w:szCs w:val="40"/>
+                              </w:rPr>
+                            </w:pPr>
+                            <w:r>
+                              <w:rPr>
+                                <w:rFonts w:hint="cs"/>
+                                <w:sz w:val="96"/>
+                                <w:szCs w:val="96"/>
+                                <w:rtl/>
+                              </w:rPr>
+                              <w:t>מבקרים</w:t>
+                            </w:r>
+                          </w:p>
+                        </w:txbxContent>
+                      </wps:txbx>
+                      <wps:bodyPr rot="0" spcFirstLastPara="0" vertOverflow="overflow" horzOverflow="overflow" vert="horz" wrap="square" lIns="91440" tIns="45720" rIns="91440" bIns="45720" numCol="1" spcCol="0" rtlCol="1" fromWordArt="0" anchor="t" anchorCtr="0" forceAA="0" compatLnSpc="1">
+                        <a:prstTxWarp prst="textNoShape">
+                          <a:avLst/>
+                        </a:prstTxWarp>
+                        <a:noAutofit/>
+                      </wps:bodyPr>
+                    </wps:wsp>
+                  </a:graphicData>
+                </a:graphic>
+                <wp14:sizeRelH relativeFrom="margin">
+                  <wp14:pctWidth>0</wp14:pctWidth>
+                </wp14:sizeRelH>
+                <wp14:sizeRelV relativeFrom="margin">
+                  <wp14:pctHeight>0</wp14:pctHeight>
+                </wp14:sizeRelV>
+              </wp:anchor>
+            </w:drawing>
+          </mc:Choice>
+          <mc:Fallback>
+            <w:pict>
+              <v:shape w14:anchorId="013DC5A4" id="תיבת טקסט 6" o:spid="_x0000_s1027" type="#_x0000_t202" style="position:absolute;margin-left:163.6pt;margin-top:502.7pt;width:226.2pt;height:70.2pt;z-index:251678720;visibility:visible;mso-wrap-style:square;mso-width-percent:0;mso-height-percent:0;mso-wrap-distance-left:9pt;mso-wrap-distance-top:0;mso-wrap-distance-right:9pt;mso-wrap-distance-bottom:0;mso-position-horizontal:absolute;mso-position-horizontal-relative:margin;mso-position-vertical:absolute;mso-position-vertical-relative:text;mso-width-percent:0;mso-height-percent:0;mso-width-relative:margin;mso-height-relative:margin;v-text-anchor:top" o:gfxdata="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" fillcolor="aqua" strokecolor="black [3213]" strokeweight=".5pt">
+                <v:textbox>
+                  <w:txbxContent>
+                    <w:p>
+                      <w:pPr>
+                        <w:bidi w:val="0"/>
+                        <w:spacing w:after="0" w:line="240" w:lineRule="auto"/>
+                        <w:jc w:val="center"/>
+                        <w:textAlignment w:val="baseline"/>
+                        <w:rPr>
+                          <w:sz w:val="40"/>
+                          <w:szCs w:val="40"/>
+                        </w:rPr>
+                      </w:pPr>
+                      <w:r>
+                        <w:rPr>
+                          <w:rFonts w:hint="cs"/>
+                          <w:sz w:val="96"/>
+                          <w:szCs w:val="96"/>
+                          <w:rtl/>
+                        </w:rPr>
+                        <w:t>מבקרים</w:t>
+                      </w:r>
+                    </w:p>
+                  </w:txbxContent>
+                </v:textbox>
+                <w10:wrap type="square" anchorx="margin"/>
+              </v:shape>
+            </w:pict>
+          </mc:Fallback>
+        </mc:AlternateContent>
+      </w:r>
+    </w:p>
+    <w:p>
+      <w:pPr>
+        <w:rPr>
+          <w:sz w:val="24"/>
+          <w:szCs w:val="24"/>
+          <w:rtl/>
+        </w:rPr>
+      </w:pPr>
+      <w:r>
+        <w:rPr>
+          <w:noProof/>
+        </w:rPr>
+        <mc:AlternateContent>
+          <mc:Choice Requires="wps">
+            <w:drawing>
+              <wp:anchor distT="0" distB="0" distL="114300" distR="114300" simplePos="0" relativeHeight="251672576" behindDoc="0" locked="0" layoutInCell="1" allowOverlap="1" wp14:anchorId="513BD658" wp14:editId="19DB3EA3">
+                <wp:simplePos x="0" y="0"/>
+                <wp:positionH relativeFrom="margin">
+                  <wp:posOffset>3639185</wp:posOffset>
+                </wp:positionH>
+                <wp:positionV relativeFrom="paragraph">
+                  <wp:posOffset>40886</wp:posOffset>
+                </wp:positionV>
+                <wp:extent cx="2872740" cy="891540"/>
+                <wp:effectExtent l="0" t="0" r="22860" b="22860"/>
+                <wp:wrapSquare wrapText="bothSides"/>
+                <wp:docPr id="541019188" name="תיבת טקסט 7"/>
+                <wp:cNvGraphicFramePr/>
+                <a:graphic xmlns:a="http://schemas.openxmlformats.org/drawingml/2006/main">
+                  <a:graphicData uri="http://schemas.microsoft.com/office/word/2010/wordprocessingShape">
+                    <wps:wsp>
+                      <wps:cNvSpPr txBox="1"/>
+                      <wps:spPr>
+                        <a:xfrm>
+                          <a:off x="0" y="0"/>
+                          <a:ext cx="2872740" cy="891540"/>
+                        </a:xfrm>
+                        <a:prstGeom prst="rect">
+                          <a:avLst/>
+                        </a:prstGeom>
+                        <a:solidFill>
+                          <a:srgbClr val="FFFF00"/>
+                        </a:solidFill>
+                        <a:ln w="6350">
+                          <a:solidFill>
+                            <a:schemeClr val="tx1"/>
+                          </a:solidFill>
+                        </a:ln>
+                      </wps:spPr>
+                      <wps:txbx>
+                        <w:txbxContent>
+                          <w:p>
+                            <w:pPr>
+                              <w:bidi w:val="0"/>
+                              <w:spacing w:after="0" w:line="240" w:lineRule="auto"/>
+                              <w:ind w:left="1020"/>
+                              <w:jc w:val="center"/>
+                              <w:textAlignment w:val="baseline"/>
+                              <w:rPr>
+                                <w:sz w:val="40"/>
+                                <w:szCs w:val="40"/>
+                                <w:rtl/>
+                              </w:rPr>
+                            </w:pPr>
+                            <w:r>
+                              <w:rPr>
+                                <w:rFonts w:hint="cs"/>
+                                <w:sz w:val="96"/>
+                                <w:szCs w:val="96"/>
+                                <w:rtl/>
+                              </w:rPr>
+                              <w:t xml:space="preserve">   חיות</w:t>
+                            </w:r>
+                          </w:p>
+                        </w:txbxContent>
+                      </wps:txbx>
+                      <wps:bodyPr rot="0" spcFirstLastPara="0" vertOverflow="overflow" horzOverflow="overflow" vert="horz" wrap="square" lIns="91440" tIns="45720" rIns="91440" bIns="45720" numCol="1" spcCol="0" rtlCol="1" fromWordArt="0" anchor="t" anchorCtr="0" forceAA="0" compatLnSpc="1">
+                        <a:prstTxWarp prst="textNoShape">
+                          <a:avLst/>
+                        </a:prstTxWarp>
+                        <a:noAutofit/>
+                      </wps:bodyPr>
+                    </wps:wsp>
+                  </a:graphicData>
+                </a:graphic>
+                <wp14:sizeRelH relativeFrom="margin">
+                  <wp14:pctWidth>0</wp14:pctWidth>
+                </wp14:sizeRelH>
+                <wp14:sizeRelV relativeFrom="margin">
+                  <wp14:pctHeight>0</wp14:pctHeight>
+                </wp14:sizeRelV>
+              </wp:anchor>
+            </w:drawing>
+          </mc:Choice>
+          <mc:Fallback>
+            <w:pict>
+              <v:shape w14:anchorId="513BD658" id="תיבת טקסט 7" o:spid="_x0000_s1028" type="#_x0000_t202" style="position:absolute;left:0;text-align:left;margin-left:286.55pt;margin-top:3.2pt;width:226.2pt;height:70.2pt;z-index:251672576;visibility:visible;mso-wrap-style:square;mso-width-percent:0;mso-height-percent:0;mso-wrap-distance-left:9pt;mso-wrap-distance-top:0;mso-wrap-distance-right:9pt;mso-wrap-distance-bottom:0;mso-position-horizontal:absolute;mso-position-horizontal-relative:margin;mso-position-vertical:absolute;mso-position-vertical-relative:text;mso-width-percent:0;mso-height-percent:0;mso-width-relative:margin;mso-height-relative:margin;v-text-anchor:top" o:gfxdata="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" fillcolor="yellow" strokecolor="black [3213]" strokeweight=".5pt">
+                <v:textbox>
+                  <w:txbxContent>
+                    <w:p>
+                      <w:pPr>
+                        <w:bidi w:val="0"/>
+                        <w:spacing w:after="0" w:line="240" w:lineRule="auto"/>
+                        <w:ind w:left="1020"/>
+                        <w:jc w:val="center"/>
+                        <w:textAlignment w:val="baseline"/>
+                        <w:rPr>
+                          <w:sz w:val="40"/>
+                          <w:szCs w:val="40"/>
+                          <w:rtl/>
+                        </w:rPr>
+                      </w:pPr>
+                      <w:r>
+                        <w:rPr>
+                          <w:rFonts w:hint="cs"/>
+                          <w:sz w:val="96"/>
+                          <w:szCs w:val="96"/>
+                          <w:rtl/>
+                        </w:rPr>
+                        <w:t xml:space="preserve">   חיות</w:t>
+                      </w:r>
+                    </w:p>
+                  </w:txbxContent>
+                </v:textbox>
+                <w10:wrap type="square" anchorx="margin"/>
+              </v:shape>
+            </w:pict>
+          </mc:Fallback>
+        </mc:AlternateContent>
+      </w:r>
+      <w:r>
+        <w:rPr>
+          <w:noProof/>
+        </w:rPr>
+        <mc:AlternateContent>
+          <mc:Choice Requires="wps">
+            <w:drawing>
+              <wp:anchor distT="0" distB="0" distL="114300" distR="114300" simplePos="0" relativeHeight="251675648" behindDoc="0" locked="0" layoutInCell="1" allowOverlap="1" wp14:anchorId="709F79FB" wp14:editId="1375C301">
+                <wp:simplePos x="0" y="0"/>
+                <wp:positionH relativeFrom="margin">
+                  <wp:posOffset>358775</wp:posOffset>
+                </wp:positionH>
+                <wp:positionV relativeFrom="paragraph">
+                  <wp:posOffset>40886</wp:posOffset>
+                </wp:positionV>
+                <wp:extent cx="2872740" cy="891540"/>
+                <wp:effectExtent l="0" t="0" r="22860" b="22860"/>
+                <wp:wrapSquare wrapText="bothSides"/>
+                <wp:docPr id="1029344628" name="תיבת טקסט 8"/>
+                <wp:cNvGraphicFramePr/>
+                <a:graphic xmlns:a="http://schemas.openxmlformats.org/drawingml/2006/main">
+                  <a:graphicData uri="http://schemas.microsoft.com/office/word/2010/wordprocessingShape">
+                    <wps:wsp>
+                      <wps:cNvSpPr txBox="1"/>
+                      <wps:spPr>
+                        <a:xfrm>
+                          <a:off x="0" y="0"/>
+                          <a:ext cx="2872740" cy="891540"/>
+                        </a:xfrm>
+                        <a:prstGeom prst="rect">
+                          <a:avLst/>
+                        </a:prstGeom>
+                        <a:solidFill>
+                          <a:srgbClr val="FF00FF"/>
+                        </a:solidFill>
+                        <a:ln w="6350">
+                          <a:solidFill>
+                            <a:schemeClr val="tx1"/>
+                          </a:solidFill>
+                        </a:ln>
+                      </wps:spPr>
+                      <wps:txbx>
+                        <w:txbxContent>
+                          <w:p>
+                            <w:pPr>
+                              <w:bidi w:val="0"/>
+                              <w:spacing w:after="0" w:line="240" w:lineRule="auto"/>
+                              <w:jc w:val="center"/>
+                              <w:textAlignment w:val="baseline"/>
+                              <w:rPr>
+                                <w:sz w:val="40"/>
+                                <w:szCs w:val="40"/>
+                              </w:rPr>
+                            </w:pPr>
+                            <w:r>
+                              <w:rPr>
+                                <w:rFonts w:hint="cs"/>
+                                <w:sz w:val="96"/>
+                                <w:szCs w:val="96"/>
+                                <w:rtl/>
+                              </w:rPr>
+                              <w:t>עובדים</w:t>
+                            </w:r>
+                          </w:p>
+                        </w:txbxContent>
+                      </wps:txbx>
+                      <wps:bodyPr rot="0" spcFirstLastPara="0" vertOverflow="overflow" horzOverflow="overflow" vert="horz" wrap="square" lIns="91440" tIns="45720" rIns="91440" bIns="45720" numCol="1" spcCol="0" rtlCol="1" fromWordArt="0" anchor="t" anchorCtr="0" forceAA="0" compatLnSpc="1">
+                        <a:prstTxWarp prst="textNoShape">
+                          <a:avLst/>
+                        </a:prstTxWarp>
+                        <a:noAutofit/>
+                      </wps:bodyPr>
+                    </wps:wsp>
+                  </a:graphicData>
+                </a:graphic>
+                <wp14:sizeRelH relativeFrom="margin">
+                  <wp14:pctWidth>0</wp14:pctWidth>
+                </wp14:sizeRelH>
+                <wp14:sizeRelV relativeFrom="margin">
+                  <wp14:pctHeight>0</wp14:pctHeight>
+                </wp14:sizeRelV>
+              </wp:anchor>
+            </w:drawing>
+          </mc:Choice>
+          <mc:Fallback>
+            <w:pict>
+              <v:shape w14:anchorId="709F79FB" id="תיבת טקסט 8" o:spid="_x0000_s1029" type="#_x0000_t202" style="position:absolute;left:0;text-align:left;margin-left:28.25pt;margin-top:3.2pt;width:226.2pt;height:70.2pt;z-index:251675648;visibility:visible;mso-wrap-style:square;mso-width-percent:0;mso-height-percent:0;mso-wrap-distance-left:9pt;mso-wrap-distance-top:0;mso-wrap-distance-right:9pt;mso-wrap-distance-bottom:0;mso-position-horizontal:absolute;mso-position-horizontal-relative:margin;mso-position-vertical:absolute;mso-position-vertical-relative:text;mso-width-percent:0;mso-height-percent:0;mso-width-relative:margin;mso-height-relative:margin;v-text-anchor:top" o:gfxdata="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" fillcolor="fuchsia" strokecolor="black [3213]" strokeweight=".5pt">
+                <v:textbox>
+                  <w:txbxContent>
+                    <w:p>
+                      <w:pPr>
+                        <w:bidi w:val="0"/>
+                        <w:spacing w:after="0" w:line="240" w:lineRule="auto"/>
+                        <w:jc w:val="center"/>
+                        <w:textAlignment w:val="baseline"/>
+                        <w:rPr>
+                          <w:sz w:val="40"/>
+                          <w:szCs w:val="40"/>
+                        </w:rPr>
+                      </w:pPr>
+                      <w:r>
+                        <w:rPr>
+                          <w:rFonts w:hint="cs"/>
+                          <w:sz w:val="96"/>
+                          <w:szCs w:val="96"/>
+                          <w:rtl/>
+                        </w:rPr>
+                        <w:t>עובדים</w:t>
+                      </w:r>
+                    </w:p>
+                  </w:txbxContent>
+                </v:textbox>
+                <w10:wrap type="square" anchorx="margin"/>
+              </v:shape>
+            </w:pict>
+          </mc:Fallback>
+        </mc:AlternateContent>
+      </w:r>
+    </w:p>
+    <w:p>
+      <w:pPr>
+        <w:rPr>
+          <w:sz w:val="24"/>
+          <w:szCs w:val="24"/>
+          <w:rtl/>
+        </w:rPr>
+      </w:pPr>
+    </w:p>
+    <w:p>
+      <w:pPr>
+        <w:rPr>
+          <w:sz w:val="24"/>
+          <w:szCs w:val="24"/>
+          <w:rtl/>
+        </w:rPr>
+      </w:pPr>
+    </w:p>
+    <w:p>
+      <w:pPr>
+        <w:rPr>
+          <w:sz w:val="24"/>
+          <w:szCs w:val="24"/>
+          <w:rtl/>
+        </w:rPr>
+      </w:pPr>
+    </w:p>
+    <w:p>
+      <w:pPr>
+        <w:rPr>
+          <w:sz w:val="24"/>
+          <w:szCs w:val="24"/>
+          <w:rtl/>
+        </w:rPr>
+      </w:pPr>
+    </w:p>
+    <w:p>
+      <w:pPr>
+        <w:bidi w:val="0"/>
+        <w:spacing w:after="0" w:line="240" w:lineRule="auto"/>
+        <w:ind w:left="1020"/>
+        <w:textAlignment w:val="baseline"/>
+        <w:rPr>
+          <w:sz w:val="24"/>
+          <w:szCs w:val="24"/>
+        </w:rPr>
+      </w:pPr>
+      <w:r>
+        <w:rPr>
+          <w:noProof/>
+        </w:rPr>
+        <mc:AlternateContent>
+          <mc:Choice Requires="wps">
+            <w:drawing>
+              <wp:anchor distT="0" distB="0" distL="114300" distR="114300" simplePos="0" relativeHeight="251691008" behindDoc="0" locked="0" layoutInCell="1" allowOverlap="1" wp14:anchorId="0C1C165C" wp14:editId="5E6BB26E">
+                <wp:simplePos x="0" y="0"/>
+                <wp:positionH relativeFrom="margin">
+                  <wp:posOffset>2543175</wp:posOffset>
+                </wp:positionH>
+                <wp:positionV relativeFrom="paragraph">
+                  <wp:posOffset>5433345</wp:posOffset>
+                </wp:positionV>
+                <wp:extent cx="130175" cy="1548765"/>
+                <wp:effectExtent l="304800" t="0" r="288925" b="0"/>
+                <wp:wrapNone/>
+                <wp:docPr id="1816927863" name="חץ: למעלה 1"/>
+                <wp:cNvGraphicFramePr/>
+                <a:graphic xmlns:a="http://schemas.openxmlformats.org/drawingml/2006/main">
+                  <a:graphicData uri="http://schemas.microsoft.com/office/word/2010/wordprocessingShape">
+                    <wps:wsp>
+                      <wps:cNvSpPr/>
+                      <wps:spPr>
+                        <a:xfrm rot="12259964">
+                          <a:off x="0" y="0"/>
+                          <a:ext cx="130175" cy="1548765"/>
+                        </a:xfrm>
+                        <a:prstGeom prst="upArrow">
+                          <a:avLst/>
+                        </a:prstGeom>
+                        <a:solidFill>
+                          <a:schemeClr val="tx1"/>
+                        </a:solidFill>
+                        <a:ln>
+                          <a:solidFill>
+                            <a:schemeClr val="tx1"/>
+                          </a:solidFill>
+                        </a:ln>
+                      </wps:spPr>
+                      <wps:style>
+                        <a:lnRef idx="2">
+                          <a:schemeClr val="accent1">
+                            <a:shade val="50000"/>
+                          </a:schemeClr>
+                        </a:lnRef>
+                        <a:fillRef idx="1">
+                          <a:schemeClr val="accent1"/>
+                        </a:fillRef>
+                        <a:effectRef idx="0">
+                          <a:schemeClr val="accent1"/>
+                        </a:effectRef>
+                        <a:fontRef idx="minor">
+                          <a:schemeClr val="lt1"/>
+                        </a:fontRef>
+                      </wps:style>
+                      <wps:bodyPr rot="0" spcFirstLastPara="0" vertOverflow="overflow" horzOverflow="overflow" vert="horz" wrap="square" lIns="91440" tIns="45720" rIns="91440" bIns="45720" numCol="1" spcCol="0" rtlCol="1" fromWordArt="0" anchor="ctr" anchorCtr="0" forceAA="0" compatLnSpc="1">
+                        <a:prstTxWarp prst="textNoShape">
+                          <a:avLst/>
+                        </a:prstTxWarp>
+                        <a:noAutofit/>
+                      </wps:bodyPr>
+                    </wps:wsp>
+                  </a:graphicData>
+                </a:graphic>
+                <wp14:sizeRelH relativeFrom="margin">
+                  <wp14:pctWidth>0</wp14:pctWidth>
+                </wp14:sizeRelH>
+                <wp14:sizeRelV relativeFrom="margin">
+                  <wp14:pctHeight>0</wp14:pctHeight>
+                </wp14:sizeRelV>
+              </wp:anchor>
+            </w:drawing>
+          </mc:Choice>
+          <mc:Fallback>
+            <w:pict>
+              <v:shape w14:anchorId="2758191C" id="חץ: למעלה 1" o:spid="_x0000_s1026" type="#_x0000_t68" style="position:absolute;left:0;text-align:left;margin-left:200.25pt;margin-top:427.8pt;width:10.25pt;height:121.95pt;rotation:-10201810fd;z-index:251691008;visibility:visible;mso-wrap-style:square;mso-width-percent:0;mso-height-percent:0;mso-wrap-distance-left:9pt;mso-wrap-distance-top:0;mso-wrap-distance-right:9pt;mso-wrap-distance-bottom:0;mso-position-horizontal:absolute;mso-position-horizontal-relative:margin;mso-position-vertical:absolute;mso-position-vertical-relative:text;mso-width-percent:0;mso-height-percent:0;mso-width-relative:margin;mso-height-relative:margin;v-text-anchor:middle" o:gfxdata="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" adj="908" fillcolor="black [3213]" strokecolor="black [3213]" strokeweight="1pt">
+                <w10:wrap anchorx="margin"/>
+              </v:shape>
+            </w:pict>
+          </mc:Fallback>
+        </mc:AlternateContent>
+      </w:r>
+      <w:r>
+        <w:rPr>
+          <w:noProof/>
+        </w:rPr>
+        <mc:AlternateContent>
+          <mc:Choice Requires="wps">
+            <w:drawing>
+              <wp:anchor distT="0" distB="0" distL="114300" distR="114300" simplePos="0" relativeHeight="251688960" behindDoc="0" locked="0" layoutInCell="1" allowOverlap="1" wp14:anchorId="6B0BD116" wp14:editId="0DAB4F93">
+                <wp:simplePos x="0" y="0"/>
+                <wp:positionH relativeFrom="column">
+                  <wp:posOffset>3069590</wp:posOffset>
+                </wp:positionH>
+                <wp:positionV relativeFrom="paragraph">
+                  <wp:posOffset>7464036</wp:posOffset>
+                </wp:positionV>
+                <wp:extent cx="839756" cy="130628"/>
+                <wp:effectExtent l="19050" t="19050" r="17780" b="41275"/>
+                <wp:wrapNone/>
+                <wp:docPr id="1021130474" name="חץ: שמאלה-ימינה 9"/>
+                <wp:cNvGraphicFramePr/>
+                <a:graphic xmlns:a="http://schemas.openxmlformats.org/drawingml/2006/main">
+                  <a:graphicData uri="http://schemas.microsoft.com/office/word/2010/wordprocessingShape">
+                    <wps:wsp>
+                      <wps:cNvSpPr/>
+                      <wps:spPr>
+                        <a:xfrm>
+                          <a:off x="0" y="0"/>
+                          <a:ext cx="839756" cy="130628"/>
+                        </a:xfrm>
+                        <a:prstGeom prst="leftRightArrow">
+                          <a:avLst/>
+                        </a:prstGeom>
+                        <a:solidFill>
+                          <a:schemeClr val="tx1"/>
+                        </a:solidFill>
+                      </wps:spPr>
+                      <wps:style>
+                        <a:lnRef idx="2">
+                          <a:schemeClr val="accent1">
+                            <a:shade val="50000"/>
+                          </a:schemeClr>
+                        </a:lnRef>
+                        <a:fillRef idx="1">
+                          <a:schemeClr val="accent1"/>
+                        </a:fillRef>
+                        <a:effectRef idx="0">
+                          <a:schemeClr val="accent1"/>
+                        </a:effectRef>
+                        <a:fontRef idx="minor">
+                          <a:schemeClr val="lt1"/>
+                        </a:fontRef>
+                      </wps:style>
+                      <wps:bodyPr rot="0" spcFirstLastPara="0" vertOverflow="overflow" horzOverflow="overflow" vert="horz" wrap="square" lIns="91440" tIns="45720" rIns="91440" bIns="45720" numCol="1" spcCol="0" rtlCol="1" fromWordArt="0" anchor="ctr" anchorCtr="0" forceAA="0" compatLnSpc="1">
+                        <a:prstTxWarp prst="textNoShape">
+                          <a:avLst/>
+                        </a:prstTxWarp>
+                        <a:noAutofit/>
+                      </wps:bodyPr>
+                    </wps:wsp>
+                  </a:graphicData>
+                </a:graphic>
+              </wp:anchor>
+            </w:drawing>
+          </mc:Choice>
+          <mc:Fallback>
+            <w:pict>
+              <v:shapetype w14:anchorId="45191E5B" id="_x0000_t69" coordsize="21600,21600" o:spt="69" adj="4320,5400" path="m,10800l@0,21600@0@3@2@3@2,21600,21600,10800@2,0@2@1@0@1@0,xe">
+                <v:stroke joinstyle="miter"/>
+                <v:formulas>
+                  <v:f eqn="val #0"/>
+                  <v:f eqn="val #1"/>
+                  <v:f eqn="sum 21600 0 #0"/>
+                  <v:f eqn="sum 21600 0 #1"/>
+                  <v:f eqn="prod #0 #1 10800"/>
+                  <v:f eqn="sum #0 0 @4"/>
+                  <v:f eqn="sum 21600 0 @5"/>
+                </v:formulas>
+                <v:path o:connecttype="custom" o:connectlocs="@2,0;10800,@1;@0,0;0,10800;@0,21600;10800,@3;@2,21600;21600,10800" o:connectangles="270,270,270,180,90,90,90,0" textboxrect="@5,@1,@6,@3"/>
+                <v:handles>
+                  <v:h position="#0,#1" xrange="0,10800" yrange="0,10800"/>
+                </v:handles>
+              </v:shapetype>
+              <v:shape id="חץ: שמאלה-ימינה 1" o:spid="_x0000_s1026" type="#_x0000_t69" style="position:absolute;left:0;text-align:left;margin-left:241.7pt;margin-top:587.7pt;width:66.1pt;height:10.3pt;z-index:251688960;visibility:visible;mso-wrap-style:square;mso-wrap-distance-left:9pt;mso-wrap-distance-top:0;mso-wrap-distance-right:9pt;mso-wrap-distance-bottom:0;mso-position-horizontal:absolute;mso-position-horizontal-relative:text;mso-position-vertical:absolute;mso-position-vertical-relative:text;v-text-anchor:middle" o:gfxdata="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" adj="1680" fillcolor="black [3213]" strokecolor="#1f3763 [1604]" strokeweight="1pt"/>
+            </w:pict>
+          </mc:Fallback>
+        </mc:AlternateContent>
+      </w:r>
+      <w:r>
+        <w:rPr>
+          <w:noProof/>
+        </w:rPr>
+        <mc:AlternateContent>
+          <mc:Choice Requires="wps">
+            <w:drawing>
+              <wp:anchor distT="0" distB="0" distL="114300" distR="114300" simplePos="0" relativeHeight="251683840" behindDoc="0" locked="0" layoutInCell="1" allowOverlap="1" wp14:anchorId="40B04A0B" wp14:editId="3D09DBE7">
+                <wp:simplePos x="0" y="0"/>
+                <wp:positionH relativeFrom="margin">
+                  <wp:posOffset>3355975</wp:posOffset>
+                </wp:positionH>
+                <wp:positionV relativeFrom="paragraph">
+                  <wp:posOffset>2911721</wp:posOffset>
+                </wp:positionV>
+                <wp:extent cx="130175" cy="1548765"/>
+                <wp:effectExtent l="19050" t="0" r="41275" b="32385"/>
+                <wp:wrapNone/>
+                <wp:docPr id="2046033098" name="חץ: למעלה 10"/>
+                <wp:cNvGraphicFramePr/>
+                <a:graphic xmlns:a="http://schemas.openxmlformats.org/drawingml/2006/main">
+                  <a:graphicData uri="http://schemas.microsoft.com/office/word/2010/wordprocessingShape">
+                    <wps:wsp>
+                      <wps:cNvSpPr/>
+                      <wps:spPr>
+                        <a:xfrm rot="10800000">
+                          <a:off x="0" y="0"/>
+                          <a:ext cx="130175" cy="1548765"/>
+                        </a:xfrm>
+                        <a:prstGeom prst="upArrow">
+                          <a:avLst/>
+                        </a:prstGeom>
+                        <a:solidFill>
+                          <a:schemeClr val="tx1"/>
+                        </a:solidFill>
+                        <a:ln>
+                          <a:solidFill>
+                            <a:schemeClr val="tx1"/>
+                          </a:solidFill>
+                        </a:ln>
+                      </wps:spPr>
+                      <wps:style>
+                        <a:lnRef idx="2">
+                          <a:schemeClr val="accent1">
+                            <a:shade val="50000"/>
+                          </a:schemeClr>
+                        </a:lnRef>
+                        <a:fillRef idx="1">
+                          <a:schemeClr val="accent1"/>
+                        </a:fillRef>
+                        <a:effectRef idx="0">
+                          <a:schemeClr val="accent1"/>
+                        </a:effectRef>
+                        <a:fontRef idx="minor">
+                          <a:schemeClr val="lt1"/>
+                        </a:fontRef>
+                      </wps:style>
+                      <wps:bodyPr rot="0" spcFirstLastPara="0" vertOverflow="overflow" horzOverflow="overflow" vert="horz" wrap="square" lIns="91440" tIns="45720" rIns="91440" bIns="45720" numCol="1" spcCol="0" rtlCol="1" fromWordArt="0" anchor="ctr" anchorCtr="0" forceAA="0" compatLnSpc="1">
+                        <a:prstTxWarp prst="textNoShape">
+                          <a:avLst/>
+                        </a:prstTxWarp>
+                        <a:noAutofit/>
+                      </wps:bodyPr>
+                    </wps:wsp>
+                  </a:graphicData>
+                </a:graphic>
+                <wp14:sizeRelV relativeFrom="margin">
+                  <wp14:pctHeight>0</wp14:pctHeight>
+                </wp14:sizeRelV>
+              </wp:anchor>
+            </w:drawing>
+          </mc:Choice>
+          <mc:Fallback>
+            <w:pict>
+              <v:shape w14:anchorId="563F6A72" id="חץ: למעלה 1" o:spid="_x0000_s1026" type="#_x0000_t68" style="position:absolute;left:0;text-align:left;margin-left:264.25pt;margin-top:229.25pt;width:10.25pt;height:121.95pt;rotation:180;z-index:251683840;visibility:visible;mso-wrap-style:square;mso-height-percent:0;mso-wrap-distance-left:9pt;mso-wrap-distance-top:0;mso-wrap-distance-right:9pt;mso-wrap-distance-bottom:0;mso-position-horizontal:absolute;mso-position-horizontal-relative:margin;mso-position-vertical:absolute;mso-position-vertical-relative:text;mso-height-percent:0;mso-height-relative:margin;v-text-anchor:middle" o:gfxdata="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" adj="908" fillcolor="black [3213]" strokecolor="black [3213]" strokeweight="1pt">
+                <w10:wrap anchorx="margin"/>
+              </v:shape>
+            </w:pict>
+          </mc:Fallback>
+        </mc:AlternateContent>
+      </w:r>
+      <w:r>
+        <w:rPr>
+          <w:noProof/>
+        </w:rPr>
+        <mc:AlternateContent>
+          <mc:Choice Requires="wps">
+            <w:drawing>
+              <wp:anchor distT="0" distB="0" distL="114300" distR="114300" simplePos="0" relativeHeight="251671552" behindDoc="0" locked="0" layoutInCell="1" allowOverlap="1" wp14:anchorId="5DBBB57A" wp14:editId="57094769">
+                <wp:simplePos x="0" y="0"/>
+                <wp:positionH relativeFrom="margin">
+                  <wp:posOffset>3671570</wp:posOffset>
+                </wp:positionH>
+                <wp:positionV relativeFrom="paragraph">
+                  <wp:posOffset>7096760</wp:posOffset>
+                </wp:positionV>
+                <wp:extent cx="2872740" cy="891540"/>
+                <wp:effectExtent l="0" t="0" r="22860" b="22860"/>
+                <wp:wrapSquare wrapText="bothSides"/>
+                <wp:docPr id="1050393940" name="תיבת טקסט 11"/>
+                <wp:cNvGraphicFramePr/>
+                <a:graphic xmlns:a="http://schemas.openxmlformats.org/drawingml/2006/main">
+                  <a:graphicData uri="http://schemas.microsoft.com/office/word/2010/wordprocessingShape">
+                    <wps:wsp>
+                      <wps:cNvSpPr txBox="1"/>
+                      <wps:spPr>
+                        <a:xfrm>
+                          <a:off x="0" y="0"/>
+                          <a:ext cx="2872740" cy="891540"/>
+                        </a:xfrm>
+                        <a:prstGeom prst="rect">
+                          <a:avLst/>
+                        </a:prstGeom>
+                        <a:solidFill>
+                          <a:srgbClr val="FF0000"/>
+                        </a:solidFill>
+                        <a:ln w="6350">
+                          <a:solidFill>
+                            <a:schemeClr val="tx1"/>
+                          </a:solidFill>
+                        </a:ln>
+                      </wps:spPr>
+                      <wps:txbx>
+                        <w:txbxContent>
+                          <w:p>
+                            <w:pPr>
+                              <w:bidi w:val="0"/>
+                              <w:spacing w:after="0" w:line="240" w:lineRule="auto"/>
+                              <w:ind w:left="1020"/>
+                              <w:textAlignment w:val="baseline"/>
+                              <w:rPr>
+                                <w:sz w:val="40"/>
+                                <w:szCs w:val="40"/>
+                              </w:rPr>
+                            </w:pPr>
+                            <w:r>
+                              <w:rPr>
+                                <w:rFonts w:hint="cs"/>
+                                <w:sz w:val="96"/>
+                                <w:szCs w:val="96"/>
+                                <w:rtl/>
+                              </w:rPr>
+                              <w:t>מופעים</w:t>
+                            </w:r>
+                          </w:p>
+                        </w:txbxContent>
+                      </wps:txbx>
+                      <wps:bodyPr rot="0" spcFirstLastPara="0" vertOverflow="overflow" horzOverflow="overflow" vert="horz" wrap="square" lIns="91440" tIns="45720" rIns="91440" bIns="45720" numCol="1" spcCol="0" rtlCol="1" fromWordArt="0" anchor="t" anchorCtr="0" forceAA="0" compatLnSpc="1">
+                        <a:prstTxWarp prst="textNoShape">
+                          <a:avLst/>
+                        </a:prstTxWarp>
+                        <a:noAutofit/>
+                      </wps:bodyPr>
+                    </wps:wsp>
+                  </a:graphicData>
+                </a:graphic>
+                <wp14:sizeRelH relativeFrom="margin">
+                  <wp14:pctWidth>0</wp14:pctWidth>
+                </wp14:sizeRelH>
+                <wp14:sizeRelV relativeFrom="margin">
+                  <wp14:pctHeight>0</wp14:pctHeight>
+                </wp14:sizeRelV>
+              </wp:anchor>
+            </w:drawing>
+          </mc:Choice>
+          <mc:Fallback>
+            <w:pict>
+              <v:shape w14:anchorId="5DBBB57A" id="תיבת טקסט 11" o:spid="_x0000_s1030" type="#_x0000_t202" style="position:absolute;left:0;text-align:left;margin-left:289.1pt;margin-top:558.8pt;width:226.2pt;height:70.2pt;z-index:251671552;visibility:visible;mso-wrap-style:square;mso-width-percent:0;mso-height-percent:0;mso-wrap-distance-left:9pt;mso-wrap-distance-top:0;mso-wrap-distance-right:9pt;mso-wrap-distance-bottom:0;mso-position-horizontal:absolute;mso-position-horizontal-relative:margin;mso-position-vertical:absolute;mso-position-vertical-relative:text;mso-width-percent:0;mso-height-percent:0;mso-width-relative:margin;mso-height-relative:margin;v-text-anchor:top" o:gfxdata="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" fillcolor="red" strokecolor="black [3213]" strokeweight=".5pt">
+                <v:textbox>
+                  <w:txbxContent>
+                    <w:p>
+                      <w:pPr>
+                        <w:bidi w:val="0"/>
+                        <w:spacing w:after="0" w:line="240" w:lineRule="auto"/>
+                        <w:ind w:left="1020"/>
+                        <w:textAlignment w:val="baseline"/>
+                        <w:rPr>
+                          <w:sz w:val="40"/>
+                          <w:szCs w:val="40"/>
+                        </w:rPr>
+                      </w:pPr>
+                      <w:r>
+                        <w:rPr>
+                          <w:rFonts w:hint="cs"/>
+                          <w:sz w:val="96"/>
+                          <w:szCs w:val="96"/>
+                          <w:rtl/>
+                        </w:rPr>
+                        <w:t>מופעים</w:t>
+                      </w:r>
+                    </w:p>
+                  </w:txbxContent>
+                </v:textbox>
+                <w10:wrap type="square" anchorx="margin"/>
+              </v:shape>
+            </w:pict>
+          </mc:Fallback>
+        </mc:AlternateContent>
+      </w:r>
+      <w:r>
+        <w:rPr>
+          <w:noProof/>
+        </w:rPr>
+        <mc:AlternateContent>
+          <mc:Choice Requires="wps">
+            <w:drawing>
+              <wp:anchor distT="0" distB="0" distL="114300" distR="114300" simplePos="0" relativeHeight="251674624" behindDoc="0" locked="0" layoutInCell="1" allowOverlap="1" wp14:anchorId="6D1BD6F4" wp14:editId="53CF3F10">
+                <wp:simplePos x="0" y="0"/>
+                <wp:positionH relativeFrom="margin">
+                  <wp:posOffset>359410</wp:posOffset>
+                </wp:positionH>
+                <wp:positionV relativeFrom="paragraph">
+                  <wp:posOffset>7096760</wp:posOffset>
+                </wp:positionV>
+                <wp:extent cx="2872740" cy="891540"/>
+                <wp:effectExtent l="0" t="0" r="22860" b="22860"/>
+                <wp:wrapSquare wrapText="bothSides"/>
+                <wp:docPr id="1407367807" name="תיבת טקסט 12"/>
+                <wp:cNvGraphicFramePr/>
+                <a:graphic xmlns:a="http://schemas.openxmlformats.org/drawingml/2006/main">
+                  <a:graphicData uri="http://schemas.microsoft.com/office/word/2010/wordprocessingShape">
+                    <wps:wsp>
+                      <wps:cNvSpPr txBox="1"/>
+                      <wps:spPr>
+                        <a:xfrm>
+                          <a:off x="0" y="0"/>
+                          <a:ext cx="2872740" cy="891540"/>
+                        </a:xfrm>
+                        <a:prstGeom prst="rect">
+                          <a:avLst/>
+                        </a:prstGeom>
+                        <a:solidFill>
+                          <a:srgbClr val="66FF33"/>
+                        </a:solidFill>
+                        <a:ln w="6350">
+                          <a:solidFill>
+                            <a:schemeClr val="tx1"/>
+                          </a:solidFill>
+                        </a:ln>
+                      </wps:spPr>
+                      <wps:txbx>
+                        <w:txbxContent>
+                          <w:p>
+                            <w:pPr>
+                              <w:bidi w:val="0"/>
+                              <w:spacing w:after="0" w:line="240" w:lineRule="auto"/>
+                              <w:jc w:val="center"/>
+                              <w:textAlignment w:val="baseline"/>
+                              <w:rPr>
+                                <w:sz w:val="40"/>
+                                <w:szCs w:val="40"/>
+                              </w:rPr>
+                            </w:pPr>
+                            <w:r>
+                              <w:rPr>
+                                <w:rFonts w:hint="cs"/>
+                                <w:sz w:val="96"/>
+                                <w:szCs w:val="96"/>
+                                <w:rtl/>
+                              </w:rPr>
+                              <w:t>כרטיס</w:t>
+                            </w:r>
+                          </w:p>
+                        </w:txbxContent>
+                      </wps:txbx>
+                      <wps:bodyPr rot="0" spcFirstLastPara="0" vertOverflow="overflow" horzOverflow="overflow" vert="horz" wrap="square" lIns="91440" tIns="45720" rIns="91440" bIns="45720" numCol="1" spcCol="0" rtlCol="1" fromWordArt="0" anchor="t" anchorCtr="0" forceAA="0" compatLnSpc="1">
+                        <a:prstTxWarp prst="textNoShape">
+                          <a:avLst/>
+                        </a:prstTxWarp>
+                        <a:noAutofit/>
+                      </wps:bodyPr>
+                    </wps:wsp>
+                  </a:graphicData>
+                </a:graphic>
+                <wp14:sizeRelH relativeFrom="margin">
+                  <wp14:pctWidth>0</wp14:pctWidth>
+                </wp14:sizeRelH>
+                <wp14:sizeRelV relativeFrom="margin">
+                  <wp14:pctHeight>0</wp14:pctHeight>
+                </wp14:sizeRelV>
+              </wp:anchor>
+            </w:drawing>
+          </mc:Choice>
+          <mc:Fallback>
+            <w:pict>
+              <v:shape w14:anchorId="6D1BD6F4" id="תיבת טקסט 12" o:spid="_x0000_s1031" type="#_x0000_t202" style="position:absolute;left:0;text-align:left;margin-left:28.3pt;margin-top:558.8pt;width:226.2pt;height:70.2pt;z-index:251674624;visibility:visible;mso-wrap-style:square;mso-width-percent:0;mso-height-percent:0;mso-wrap-distance-left:9pt;mso-wrap-distance-top:0;mso-wrap-distance-right:9pt;mso-wrap-distance-bottom:0;mso-position-horizontal:absolute;mso-position-horizontal-relative:margin;mso-position-vertical:absolute;mso-position-vertical-relative:text;mso-width-percent:0;mso-height-percent:0;mso-width-relative:margin;mso-height-relative:margin;v-text-anchor:top" o:gfxdata="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" fillcolor="#6f3" strokecolor="black [3213]" strokeweight=".5pt">
+                <v:textbox>
+                  <w:txbxContent>
+                    <w:p>
+                      <w:pPr>
+                        <w:bidi w:val="0"/>
+                        <w:spacing w:after="0" w:line="240" w:lineRule="auto"/>
+                        <w:jc w:val="center"/>
+                        <w:textAlignment w:val="baseline"/>
+                        <w:rPr>
+                          <w:sz w:val="40"/>
+                          <w:szCs w:val="40"/>
+                        </w:rPr>
+                      </w:pPr>
+                      <w:r>
+                        <w:rPr>
+                          <w:rFonts w:hint="cs"/>
+                          <w:sz w:val="96"/>
+                          <w:szCs w:val="96"/>
+                          <w:rtl/>
+                        </w:rPr>
+                        <w:t>כרטיס</w:t>
+                      </w:r>
+                    </w:p>
+                  </w:txbxContent>
+                </v:textbox>
+                <w10:wrap type="square" anchorx="margin"/>
+              </v:shape>
+            </w:pict>
+          </mc:Fallback>
+        </mc:AlternateContent>
+      </w:r>
     </w:p>
     <w:sectPr>
       <w:pgSz w:w="11906" w:h="16838"/>
@@ -4766,7 +6062,7 @@
   <w:num w:numId="9" w16cid:durableId="978221673">
     <w:abstractNumId w:val="8"/>
   </w:num>
-  <w:num w:numId="10" w16cid:durableId="1953367078">
+  <w:num w:numId="10" w16cid:durableId="941688277">
     <w:abstractNumId w:val="6"/>
   </w:num>
 </w:numbering>
@@ -5170,10 +6466,9 @@
   <w:style w:type="paragraph" w:default="1" w:styleId="a">
     <w:name w:val="Normal"/>
     <w:qFormat/>
-    <w:rsid w:val="005739B7"/>
+    <w:rsid w:val="00FE2F6E"/>
     <w:pPr>
       <w:bidi/>
-      <w:spacing w:line="256" w:lineRule="auto"/>
     </w:pPr>
   </w:style>
   <w:style w:type="paragraph" w:styleId="3">
@@ -5250,7 +6545,6 @@
     <w:qFormat/>
     <w:rsid w:val="00FA1DD5"/>
     <w:pPr>
-      <w:spacing w:line="259" w:lineRule="auto"/>
       <w:ind w:left="720"/>
       <w:contextualSpacing/>
     </w:pPr>

</xml_diff>